<commit_message>
Stargate template test update
</commit_message>
<xml_diff>
--- a/web-app/publication/Stargate.docx
+++ b/web-app/publication/Stargate.docx
@@ -16,7 +16,7 @@
         <mc:AlternateContent>
           <mc:Choice Requires="wps">
             <w:drawing>
-              <wp:anchor distT="0" distB="0" distL="114300" distR="114300" simplePos="0" relativeHeight="251663360" behindDoc="0" locked="0" layoutInCell="1" allowOverlap="1" wp14:anchorId="3A4F4FEC" wp14:editId="0FB9E183">
+              <wp:anchor distT="0" distB="0" distL="114300" distR="114300" simplePos="0" relativeHeight="251657728" behindDoc="0" locked="0" layoutInCell="1" allowOverlap="1" wp14:anchorId="3A4F4FEC" wp14:editId="0FB9E183">
                 <wp:simplePos x="0" y="0"/>
                 <wp:positionH relativeFrom="column">
                   <wp:posOffset>2103120</wp:posOffset>
@@ -69,14 +69,10 @@
                             <w:pPr>
                               <w:pStyle w:val="T"/>
                               <w:rPr>
-                                <w:color w:val="767171" w:themeColor="background2" w:themeShade="80"/>
                                 <w:sz w:val="144"/>
                               </w:rPr>
                             </w:pPr>
                             <w:r>
-                              <w:rPr>
-                                <w:color w:val="767171" w:themeColor="background2" w:themeShade="80"/>
-                              </w:rPr>
                               <w:t>GNK</w:t>
                             </w:r>
                           </w:p>
@@ -103,21 +99,17 @@
                 <v:stroke joinstyle="miter"/>
                 <v:path gradientshapeok="t" o:connecttype="rect"/>
               </v:shapetype>
-              <v:shape id="Zone de texte 6" o:spid="_x0000_s1026" type="#_x0000_t202" style="position:absolute;margin-left:165.6pt;margin-top:42.6pt;width:103.8pt;height:69.6pt;z-index:251663360;visibility:visible;mso-wrap-style:square;mso-height-percent:0;mso-wrap-distance-left:9pt;mso-wrap-distance-top:0;mso-wrap-distance-right:9pt;mso-wrap-distance-bottom:0;mso-position-horizontal:absolute;mso-position-horizontal-relative:text;mso-position-vertical:absolute;mso-position-vertical-relative:text;mso-height-percent:0;mso-height-relative:margin;v-text-anchor:top" o:gfxdata="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" fillcolor="white [3201]" stroked="f" strokeweight=".5pt">
+              <v:shape id="Zone de texte 6" o:spid="_x0000_s1026" type="#_x0000_t202" style="position:absolute;margin-left:165.6pt;margin-top:42.6pt;width:103.8pt;height:69.6pt;z-index:251657728;visibility:visible;mso-wrap-style:square;mso-height-percent:0;mso-wrap-distance-left:9pt;mso-wrap-distance-top:0;mso-wrap-distance-right:9pt;mso-wrap-distance-bottom:0;mso-position-horizontal:absolute;mso-position-horizontal-relative:text;mso-position-vertical:absolute;mso-position-vertical-relative:text;mso-height-percent:0;mso-height-relative:margin;v-text-anchor:top" o:gfxdata="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" fillcolor="white [3201]" stroked="f" strokeweight=".5pt">
                 <v:textbox>
                   <w:txbxContent>
                     <w:p>
                       <w:pPr>
                         <w:pStyle w:val="T"/>
                         <w:rPr>
-                          <w:color w:val="767171" w:themeColor="background2" w:themeShade="80"/>
                           <w:sz w:val="144"/>
                         </w:rPr>
                       </w:pPr>
                       <w:r>
-                        <w:rPr>
-                          <w:color w:val="767171" w:themeColor="background2" w:themeShade="80"/>
-                        </w:rPr>
                         <w:t>GNK</w:t>
                       </w:r>
                     </w:p>
@@ -152,7 +144,7 @@
             <v:path o:extrusionok="f" gradientshapeok="t" o:connecttype="rect"/>
             <o:lock v:ext="edit" aspectratio="t"/>
           </v:shapetype>
-          <v:shape id="_x0000_s1026" type="#_x0000_t75" style="position:absolute;margin-left:0;margin-top:162pt;width:451.2pt;height:253.8pt;z-index:-251651072;mso-position-horizontal-relative:text;mso-position-vertical-relative:text;mso-width-relative:page;mso-height-relative:page" wrapcoords="-36 0 -36 21536 21600 21536 21600 0 -36 0">
+          <v:shape id="_x0000_s1026" type="#_x0000_t75" style="position:absolute;margin-left:0;margin-top:162pt;width:451.2pt;height:253.8pt;z-index:-251657728;mso-position-horizontal-relative:text;mso-position-vertical-relative:text;mso-width-relative:page;mso-height-relative:page" wrapcoords="-36 0 -36 21536 21600 21536 21600 0 -36 0">
             <v:imagedata r:id="rId7" o:title="stargate"/>
             <w10:wrap type="tight"/>
           </v:shape>
@@ -164,7 +156,7 @@
           <w:lang w:eastAsia="fr-FR"/>
         </w:rPr>
         <w:drawing>
-          <wp:anchor distT="0" distB="0" distL="114300" distR="114300" simplePos="0" relativeHeight="251660288" behindDoc="1" locked="0" layoutInCell="1" allowOverlap="1" wp14:anchorId="4B6D4704" wp14:editId="3A4A4449">
+          <wp:anchor distT="0" distB="0" distL="114300" distR="114300" simplePos="0" relativeHeight="251656704" behindDoc="1" locked="0" layoutInCell="1" allowOverlap="1" wp14:anchorId="4B6D4704" wp14:editId="3A4A4449">
             <wp:simplePos x="0" y="0"/>
             <wp:positionH relativeFrom="column">
               <wp:posOffset>182880</wp:posOffset>
@@ -223,8 +215,6 @@
       <w:r>
         <w:br w:type="page"/>
       </w:r>
-      <w:bookmarkStart w:id="0" w:name="_GoBack"/>
-      <w:bookmarkEnd w:id="0"/>
     </w:p>
     <w:sdt>
       <w:sdtPr>
@@ -252,13 +242,11 @@
             <w:pStyle w:val="En-ttedetabledesmatires"/>
             <w:rPr>
               <w:rStyle w:val="TCar"/>
-              <w:color w:val="767171" w:themeColor="background2" w:themeShade="80"/>
             </w:rPr>
           </w:pPr>
           <w:r>
             <w:rPr>
               <w:rStyle w:val="TCar"/>
-              <w:color w:val="767171" w:themeColor="background2" w:themeShade="80"/>
             </w:rPr>
             <w:t>Table des matières</w:t>
           </w:r>
@@ -292,11 +280,9 @@
       </w:sdtContent>
     </w:sdt>
     <w:p>
-      <w:r>
-        <w:br w:type="page"/>
-      </w:r>
+      <w:bookmarkStart w:id="0" w:name="_GoBack"/>
+      <w:bookmarkEnd w:id="0"/>
     </w:p>
-    <w:p/>
     <w:sectPr>
       <w:headerReference w:type="default" r:id="rId9"/>
       <w:footerReference w:type="default" r:id="rId10"/>
@@ -450,7 +436,7 @@
             <w:rPr>
               <w:noProof/>
             </w:rPr>
-            <w:t>3</w:t>
+            <w:t>2</w:t>
           </w:r>
           <w:r>
             <w:fldChar w:fldCharType="end"/>
@@ -463,7 +449,7 @@
               <w:rPr>
                 <w:noProof/>
               </w:rPr>
-              <w:t>3</w:t>
+              <w:t>2</w:t>
             </w:r>
           </w:fldSimple>
         </w:p>
@@ -514,9 +500,9 @@
       <w:tblLook w:val="04A0" w:firstRow="1" w:lastRow="0" w:firstColumn="1" w:lastColumn="0" w:noHBand="0" w:noVBand="1"/>
     </w:tblPr>
     <w:tblGrid>
-      <w:gridCol w:w="2315"/>
-      <w:gridCol w:w="4396"/>
-      <w:gridCol w:w="2316"/>
+      <w:gridCol w:w="2317"/>
+      <w:gridCol w:w="4392"/>
+      <w:gridCol w:w="2318"/>
     </w:tblGrid>
     <w:tr>
       <w:tc>
@@ -562,7 +548,7 @@
                 <v:path o:extrusionok="f" gradientshapeok="t" o:connecttype="rect"/>
                 <o:lock v:ext="edit" aspectratio="t"/>
               </v:shapetype>
-              <v:shape id="_x0000_i1025" type="#_x0000_t75" style="width:208.9pt;height:39.25pt">
+              <v:shape id="_x0000_i1025" type="#_x0000_t75" style="width:208.8pt;height:39pt">
                 <v:imagedata r:id="rId1" o:title="stargate-sg-police-ecriture-film-font-movie"/>
               </v:shape>
             </w:pict>
@@ -1328,22 +1314,14 @@
     <w:next w:val="Normal"/>
     <w:link w:val="T2Car"/>
     <w:qFormat/>
-    <w:rsid w:val="00B26484"/>
+    <w:rsid w:val="00EE2605"/>
     <w:pPr>
       <w:outlineLvl w:val="1"/>
     </w:pPr>
     <w:rPr>
       <w:b w:val="0"/>
-      <w:color w:val="BF8F00" w:themeColor="accent4" w:themeShade="BF"/>
+      <w:color w:val="8496B0" w:themeColor="text2" w:themeTint="99"/>
       <w:sz w:val="56"/>
-      <w14:textFill>
-        <w14:solidFill>
-          <w14:schemeClr w14:val="accent4">
-            <w14:lumMod w14:val="75000"/>
-            <w14:lumMod w14:val="50000"/>
-          </w14:schemeClr>
-        </w14:solidFill>
-      </w14:textFill>
     </w:rPr>
   </w:style>
   <w:style w:type="character" w:customStyle="1" w:styleId="T1Car">
@@ -1368,7 +1346,7 @@
     <w:next w:val="Normal"/>
     <w:link w:val="T3Car"/>
     <w:qFormat/>
-    <w:rsid w:val="00B26484"/>
+    <w:rsid w:val="00EE2605"/>
     <w:pPr>
       <w:outlineLvl w:val="2"/>
     </w:pPr>
@@ -1382,12 +1360,12 @@
     <w:name w:val="T2 Car"/>
     <w:basedOn w:val="T1Car"/>
     <w:link w:val="T2"/>
-    <w:rsid w:val="00B26484"/>
-    <w:rPr>
-      <w:rFonts w:ascii="Edwardian Script ITC" w:eastAsiaTheme="majorEastAsia" w:hAnsi="Edwardian Script ITC" w:cstheme="majorBidi"/>
+    <w:rsid w:val="00EE2605"/>
+    <w:rPr>
+      <w:rFonts w:ascii="Perpetua Titling MT" w:eastAsiaTheme="majorEastAsia" w:hAnsi="Perpetua Titling MT" w:cstheme="majorBidi"/>
       <w:b w:val="0"/>
       <w:bCs w:val="0"/>
-      <w:color w:val="BF8F00" w:themeColor="accent4" w:themeShade="BF"/>
+      <w:color w:val="8496B0" w:themeColor="text2" w:themeTint="99"/>
       <w:sz w:val="56"/>
       <w:szCs w:val="28"/>
       <w:u w:val="single"/>
@@ -1400,7 +1378,7 @@
     <w:next w:val="Normal"/>
     <w:link w:val="T4Car"/>
     <w:qFormat/>
-    <w:rsid w:val="00DF0108"/>
+    <w:rsid w:val="00EE2605"/>
     <w:pPr>
       <w:outlineLvl w:val="3"/>
     </w:pPr>
@@ -1412,12 +1390,12 @@
     <w:name w:val="T3 Car"/>
     <w:basedOn w:val="T2Car"/>
     <w:link w:val="T3"/>
-    <w:rsid w:val="00B26484"/>
-    <w:rPr>
-      <w:rFonts w:ascii="Edwardian Script ITC" w:eastAsiaTheme="majorEastAsia" w:hAnsi="Edwardian Script ITC" w:cstheme="majorBidi"/>
+    <w:rsid w:val="00EE2605"/>
+    <w:rPr>
+      <w:rFonts w:ascii="Perpetua Titling MT" w:eastAsiaTheme="majorEastAsia" w:hAnsi="Perpetua Titling MT" w:cstheme="majorBidi"/>
       <w:b/>
       <w:bCs w:val="0"/>
-      <w:color w:val="BF8F00" w:themeColor="accent4" w:themeShade="BF"/>
+      <w:color w:val="8496B0" w:themeColor="text2" w:themeTint="99"/>
       <w:sz w:val="48"/>
       <w:szCs w:val="28"/>
       <w:u w:val="single"/>
@@ -1429,7 +1407,7 @@
     <w:basedOn w:val="T4"/>
     <w:link w:val="T5Car"/>
     <w:qFormat/>
-    <w:rsid w:val="00DF0108"/>
+    <w:rsid w:val="00EE2605"/>
     <w:pPr>
       <w:outlineLvl w:val="4"/>
     </w:pPr>
@@ -1441,14 +1419,14 @@
     <w:name w:val="T4 Car"/>
     <w:basedOn w:val="T3Car"/>
     <w:link w:val="T4"/>
-    <w:rsid w:val="00DF0108"/>
-    <w:rPr>
-      <w:rFonts w:asciiTheme="majorHAnsi" w:eastAsiaTheme="majorEastAsia" w:hAnsiTheme="majorHAnsi" w:cstheme="majorBidi"/>
+    <w:rsid w:val="00EE2605"/>
+    <w:rPr>
+      <w:rFonts w:ascii="Perpetua Titling MT" w:eastAsiaTheme="majorEastAsia" w:hAnsi="Perpetua Titling MT" w:cstheme="majorBidi"/>
       <w:b/>
       <w:bCs w:val="0"/>
       <w:i/>
-      <w:color w:val="5B9BD5" w:themeColor="accent1"/>
-      <w:sz w:val="52"/>
+      <w:color w:val="8496B0" w:themeColor="text2" w:themeTint="99"/>
+      <w:sz w:val="48"/>
       <w:szCs w:val="28"/>
       <w:u w:val="single"/>
       <w:lang w:val="fr-FR"/>
@@ -1479,14 +1457,14 @@
     <w:name w:val="T5 Car"/>
     <w:basedOn w:val="T4Car"/>
     <w:link w:val="T5"/>
-    <w:rsid w:val="00DF0108"/>
-    <w:rPr>
-      <w:rFonts w:asciiTheme="majorHAnsi" w:eastAsiaTheme="majorEastAsia" w:hAnsiTheme="majorHAnsi" w:cstheme="majorBidi"/>
+    <w:rsid w:val="00EE2605"/>
+    <w:rPr>
+      <w:rFonts w:ascii="Perpetua Titling MT" w:eastAsiaTheme="majorEastAsia" w:hAnsi="Perpetua Titling MT" w:cstheme="majorBidi"/>
       <w:b w:val="0"/>
       <w:bCs w:val="0"/>
       <w:i/>
-      <w:color w:val="5B9BD5" w:themeColor="accent1"/>
-      <w:sz w:val="52"/>
+      <w:color w:val="8496B0" w:themeColor="text2" w:themeTint="99"/>
+      <w:sz w:val="48"/>
       <w:szCs w:val="28"/>
       <w:u w:val="single"/>
       <w:lang w:val="fr-FR"/>
@@ -1995,7 +1973,7 @@
 </file>
 
 <file path=customXml/itemProps1.xml><?xml version="1.0" encoding="utf-8"?>
-<ds:datastoreItem xmlns:ds="http://schemas.openxmlformats.org/officeDocument/2006/customXml" ds:itemID="{719B60A0-EE3D-4EDB-A27F-2BBBE9A5F007}">
+<ds:datastoreItem xmlns:ds="http://schemas.openxmlformats.org/officeDocument/2006/customXml" ds:itemID="{DC04594D-1052-4E83-AD78-F0FC2E2EAA7A}">
   <ds:schemaRefs>
     <ds:schemaRef ds:uri="http://schemas.openxmlformats.org/officeDocument/2006/bibliography"/>
   </ds:schemaRefs>

</xml_diff>